<commit_message>
added documention/fixed some bugs
</commit_message>
<xml_diff>
--- a/Documentation File/Project Documentation File.docx
+++ b/Documentation File/Project Documentation File.docx
@@ -1677,47 +1677,41 @@
     </w:p>
     <w:p>
       <w:pPr>
-        <w:rPr>
-          <w:sz w:val="24"/>
-          <w:szCs w:val="24"/>
-        </w:rPr>
-      </w:pPr>
-      <w:r>
-        <w:rPr>
-          <w:sz w:val="24"/>
-          <w:szCs w:val="24"/>
-        </w:rPr>
-        <w:t>The user: should be able to buy a ticket for a specific movie, also he can add-it to his favorites</w:t>
-      </w:r>
-      <w:r>
-        <w:rPr>
-          <w:sz w:val="24"/>
-          <w:szCs w:val="24"/>
-        </w:rPr>
-        <w:t>.</w:t>
+        <w:pBdr>
+          <w:bottom w:val="single" w:sz="6" w:space="1" w:color="auto"/>
+        </w:pBdr>
+        <w:rPr>
+          <w:sz w:val="24"/>
+          <w:szCs w:val="24"/>
+        </w:rPr>
+      </w:pPr>
+      <w:r>
+        <w:rPr>
+          <w:sz w:val="24"/>
+          <w:szCs w:val="24"/>
+        </w:rPr>
+        <w:t>The admin of the page should be able to add movies, movie info should be fetched from an API.</w:t>
       </w:r>
     </w:p>
     <w:p>
       <w:pPr>
-        <w:rPr>
-          <w:sz w:val="24"/>
-          <w:szCs w:val="24"/>
-        </w:rPr>
-      </w:pPr>
-      <w:r>
-        <w:rPr>
-          <w:sz w:val="24"/>
-          <w:szCs w:val="24"/>
-        </w:rPr>
-        <w:t>The user: should have a recommendation tab OR page</w:t>
-      </w:r>
-      <w:r>
-        <w:rPr>
-          <w:sz w:val="24"/>
-          <w:szCs w:val="24"/>
-        </w:rPr>
-        <w:t>.</w:t>
-      </w:r>
+        <w:pBdr>
+          <w:bottom w:val="single" w:sz="6" w:space="1" w:color="auto"/>
+        </w:pBdr>
+        <w:rPr>
+          <w:sz w:val="24"/>
+          <w:szCs w:val="24"/>
+        </w:rPr>
+      </w:pPr>
+      <w:r>
+        <w:rPr>
+          <w:sz w:val="24"/>
+          <w:szCs w:val="24"/>
+        </w:rPr>
+        <w:t xml:space="preserve">The admin also should have his own dashboard, </w:t>
+      </w:r>
+      <w:bookmarkStart w:id="0" w:name="_GoBack"/>
+      <w:bookmarkEnd w:id="0"/>
     </w:p>
     <w:p>
       <w:pPr>
@@ -1731,7 +1725,14 @@
           <w:sz w:val="24"/>
           <w:szCs w:val="24"/>
         </w:rPr>
-        <w:t xml:space="preserve">All of the above require the user to register an account with the website, thus, the user should be able to create an account in the website  </w:t>
+        <w:t>The user: should be able to buy a ticket for a specific movie, also he can add-it to his favorites</w:t>
+      </w:r>
+      <w:r>
+        <w:rPr>
+          <w:sz w:val="24"/>
+          <w:szCs w:val="24"/>
+        </w:rPr>
+        <w:t>.</w:t>
       </w:r>
     </w:p>
     <w:p>
@@ -1746,7 +1747,14 @@
           <w:sz w:val="24"/>
           <w:szCs w:val="24"/>
         </w:rPr>
-        <w:t>The user should be able to create an account, and the site well require him to enter his info.</w:t>
+        <w:t>The user: should have a recommendation tab OR page</w:t>
+      </w:r>
+      <w:r>
+        <w:rPr>
+          <w:sz w:val="24"/>
+          <w:szCs w:val="24"/>
+        </w:rPr>
+        <w:t>.</w:t>
       </w:r>
     </w:p>
     <w:p>
@@ -1756,14 +1764,12 @@
           <w:szCs w:val="24"/>
         </w:rPr>
       </w:pPr>
-      <w:bookmarkStart w:id="0" w:name="_GoBack"/>
-      <w:bookmarkEnd w:id="0"/>
-      <w:r>
-        <w:rPr>
-          <w:sz w:val="24"/>
-          <w:szCs w:val="24"/>
-        </w:rPr>
-        <w:t xml:space="preserve"> </w:t>
+      <w:r>
+        <w:rPr>
+          <w:sz w:val="24"/>
+          <w:szCs w:val="24"/>
+        </w:rPr>
+        <w:t xml:space="preserve">All of the above require the user to register an account with the website, thus, the user should be able to create an account in the website  </w:t>
       </w:r>
     </w:p>
     <w:p>
@@ -1778,8 +1784,39 @@
           <w:sz w:val="24"/>
           <w:szCs w:val="24"/>
         </w:rPr>
-        <w:t>….</w:t>
-      </w:r>
+        <w:t>The user should be able to create an account, and the site well require him to enter his info.</w:t>
+      </w:r>
+    </w:p>
+    <w:p>
+      <w:pPr>
+        <w:rPr>
+          <w:sz w:val="24"/>
+          <w:szCs w:val="24"/>
+        </w:rPr>
+      </w:pPr>
+      <w:r>
+        <w:rPr>
+          <w:sz w:val="24"/>
+          <w:szCs w:val="24"/>
+        </w:rPr>
+        <w:t>The user should be logged-in in the page for a maximum of 30m.</w:t>
+      </w:r>
+    </w:p>
+    <w:p>
+      <w:pPr>
+        <w:rPr>
+          <w:sz w:val="24"/>
+          <w:szCs w:val="24"/>
+        </w:rPr>
+      </w:pPr>
+    </w:p>
+    <w:p>
+      <w:pPr>
+        <w:rPr>
+          <w:sz w:val="24"/>
+          <w:szCs w:val="24"/>
+        </w:rPr>
+      </w:pPr>
     </w:p>
     <w:p/>
     <w:p/>
@@ -2044,6 +2081,7 @@
               <w:jc w:val="center"/>
             </w:pPr>
             <w:r>
+              <w:lastRenderedPageBreak/>
               <w:t>8/1/2020</w:t>
             </w:r>
           </w:p>
@@ -2162,7 +2200,6 @@
               <w:jc w:val="center"/>
             </w:pPr>
             <w:r>
-              <w:lastRenderedPageBreak/>
               <w:t>11/1/2020 &amp; 12/1/2020</w:t>
             </w:r>
           </w:p>
@@ -2398,7 +2435,6 @@
         </w:rPr>
         <w:t xml:space="preserve">Database – </w:t>
       </w:r>
-      <w:proofErr w:type="spellStart"/>
       <w:r>
         <w:rPr>
           <w:b/>
@@ -2418,9 +2454,8 @@
             <w14:round/>
           </w14:textOutline>
         </w:rPr>
-        <w:t>MangoDB</w:t>
-      </w:r>
-      <w:proofErr w:type="spellEnd"/>
+        <w:t>Mango DB</w:t>
+      </w:r>
       <w:r>
         <w:rPr>
           <w:b/>
@@ -3796,7 +3831,9 @@
   </w:compat>
   <w:rsids>
     <w:rsidRoot w:val="00373E1A"/>
+    <w:rsid w:val="003660FB"/>
     <w:rsid w:val="00373E1A"/>
+    <w:rsid w:val="005853BA"/>
     <w:rsid w:val="006A19CE"/>
     <w:rsid w:val="00CE6D00"/>
     <w:rsid w:val="00DD3F81"/>
@@ -4585,7 +4622,7 @@
 </file>
 
 <file path=customXml/itemProps2.xml><?xml version="1.0" encoding="utf-8"?>
-<ds:datastoreItem xmlns:ds="http://schemas.openxmlformats.org/officeDocument/2006/customXml" ds:itemID="{74E0A765-5EF9-4CCB-B9C0-7BB494482F93}">
+<ds:datastoreItem xmlns:ds="http://schemas.openxmlformats.org/officeDocument/2006/customXml" ds:itemID="{59989723-D804-462C-9D47-F5CED7835D20}">
   <ds:schemaRefs>
     <ds:schemaRef ds:uri="http://schemas.openxmlformats.org/officeDocument/2006/bibliography"/>
   </ds:schemaRefs>

</xml_diff>

<commit_message>
added to the doc file and the database desgin
</commit_message>
<xml_diff>
--- a/Documentation File/Project Documentation File.docx
+++ b/Documentation File/Project Documentation File.docx
@@ -1815,35 +1815,14 @@
           <w:sz w:val="24"/>
           <w:szCs w:val="24"/>
         </w:rPr>
-        <w:t xml:space="preserve">For security </w:t>
-      </w:r>
-      <w:r>
-        <w:rPr>
-          <w:sz w:val="24"/>
-          <w:szCs w:val="24"/>
-        </w:rPr>
-        <w:t xml:space="preserve">purposes </w:t>
-      </w:r>
-      <w:r>
-        <w:rPr>
-          <w:sz w:val="24"/>
-          <w:szCs w:val="24"/>
-        </w:rPr>
-        <w:t xml:space="preserve">admin dashboard well only be </w:t>
-      </w:r>
-      <w:r>
-        <w:rPr>
-          <w:sz w:val="24"/>
-          <w:szCs w:val="24"/>
-        </w:rPr>
-        <w:t>accessible</w:t>
-      </w:r>
-      <w:r>
-        <w:rPr>
-          <w:sz w:val="24"/>
-          <w:szCs w:val="24"/>
-        </w:rPr>
-        <w:t xml:space="preserve"> </w:t>
+        <w:t xml:space="preserve">For security purposes admin dashboard well only be </w:t>
+      </w:r>
+      <w:r>
+        <w:rPr>
+          <w:sz w:val="24"/>
+          <w:szCs w:val="24"/>
+        </w:rPr>
+        <w:t xml:space="preserve">accessible </w:t>
       </w:r>
       <w:r>
         <w:rPr>
@@ -2564,50 +2543,7 @@
             </w14:gradFill>
           </w14:textFill>
         </w:rPr>
-        <w:t>Technologies &amp; F</w:t>
-      </w:r>
-      <w:bookmarkStart w:id="0" w:name="_GoBack"/>
-      <w:bookmarkEnd w:id="0"/>
-      <w:r>
-        <w:rPr>
-          <w:rFonts w:asciiTheme="majorHAnsi" w:eastAsiaTheme="majorEastAsia" w:hAnsiTheme="majorHAnsi" w:cstheme="majorBidi"/>
-          <w:color w:val="2F5496" w:themeColor="accent1" w:themeShade="BF"/>
-          <w:sz w:val="48"/>
-          <w:szCs w:val="48"/>
-          <w14:shadow w14:blurRad="60007" w14:dist="0" w14:dir="1500000" w14:sx="100000" w14:sy="-30000" w14:kx="800400" w14:ky="0" w14:algn="bl">
-            <w14:srgbClr w14:val="000000">
-              <w14:alpha w14:val="80000"/>
-            </w14:srgbClr>
-          </w14:shadow>
-          <w14:reflection w14:blurRad="6350" w14:stA="53000" w14:stPos="0" w14:endA="300" w14:endPos="35500" w14:dist="0" w14:dir="5400000" w14:fadeDir="5400000" w14:sx="100000" w14:sy="-90000" w14:kx="0" w14:ky="0" w14:algn="bl"/>
-          <w14:textOutline w14:w="0" w14:cap="flat" w14:cmpd="sng" w14:algn="ctr">
-            <w14:noFill/>
-            <w14:prstDash w14:val="solid"/>
-            <w14:round/>
-          </w14:textOutline>
-          <w14:textFill>
-            <w14:gradFill>
-              <w14:gsLst>
-                <w14:gs w14:pos="0">
-                  <w14:schemeClr w14:val="accent5">
-                    <w14:lumMod w14:val="50000"/>
-                  </w14:schemeClr>
-                </w14:gs>
-                <w14:gs w14:pos="50000">
-                  <w14:schemeClr w14:val="accent5"/>
-                </w14:gs>
-                <w14:gs w14:pos="100000">
-                  <w14:schemeClr w14:val="accent5">
-                    <w14:lumMod w14:val="60000"/>
-                    <w14:lumOff w14:val="40000"/>
-                  </w14:schemeClr>
-                </w14:gs>
-              </w14:gsLst>
-              <w14:lin w14:ang="5400000" w14:scaled="0"/>
-            </w14:gradFill>
-          </w14:textFill>
-        </w:rPr>
-        <w:t>rameworks</w:t>
+        <w:t>Technologies &amp; Frameworks</w:t>
       </w:r>
     </w:p>
     <w:p>
@@ -2784,19 +2720,6 @@
     <w:p>
       <w:pPr>
         <w:rPr>
-          <w:sz w:val="24"/>
-          <w:szCs w:val="24"/>
-        </w:rPr>
-      </w:pPr>
-      <w:r>
-        <w:rPr>
-          <w:sz w:val="24"/>
-          <w:szCs w:val="24"/>
-        </w:rPr>
-        <w:t xml:space="preserve">Deployment – </w:t>
-      </w:r>
-      <w:r>
-        <w:rPr>
           <w:color w:val="7030A0"/>
           <w:sz w:val="24"/>
           <w:szCs w:val="24"/>
@@ -2806,6 +2729,25 @@
             <w14:round/>
           </w14:textOutline>
         </w:rPr>
+      </w:pPr>
+      <w:r>
+        <w:rPr>
+          <w:sz w:val="24"/>
+          <w:szCs w:val="24"/>
+        </w:rPr>
+        <w:t xml:space="preserve">Deployment – </w:t>
+      </w:r>
+      <w:r>
+        <w:rPr>
+          <w:color w:val="7030A0"/>
+          <w:sz w:val="24"/>
+          <w:szCs w:val="24"/>
+          <w14:textOutline w14:w="0" w14:cap="flat" w14:cmpd="sng" w14:algn="ctr">
+            <w14:noFill/>
+            <w14:prstDash w14:val="solid"/>
+            <w14:round/>
+          </w14:textOutline>
+        </w:rPr>
         <w:t xml:space="preserve">Heroku </w:t>
       </w:r>
     </w:p>
@@ -2814,20 +2756,711 @@
         <w:rPr>
           <w:sz w:val="24"/>
           <w:szCs w:val="24"/>
-        </w:rPr>
-      </w:pPr>
-    </w:p>
-    <w:p/>
+          <w14:textOutline w14:w="0" w14:cap="flat" w14:cmpd="sng" w14:algn="ctr">
+            <w14:noFill/>
+            <w14:prstDash w14:val="solid"/>
+            <w14:round/>
+          </w14:textOutline>
+        </w:rPr>
+      </w:pPr>
+      <w:r>
+        <w:rPr>
+          <w:sz w:val="24"/>
+          <w:szCs w:val="24"/>
+          <w14:textOutline w14:w="0" w14:cap="flat" w14:cmpd="sng" w14:algn="ctr">
+            <w14:noFill/>
+            <w14:prstDash w14:val="solid"/>
+            <w14:round/>
+          </w14:textOutline>
+        </w:rPr>
+        <w:t xml:space="preserve">Other libraries </w:t>
+      </w:r>
+      <w:proofErr w:type="gramStart"/>
+      <w:r>
+        <w:rPr>
+          <w:sz w:val="24"/>
+          <w:szCs w:val="24"/>
+          <w14:textOutline w14:w="0" w14:cap="flat" w14:cmpd="sng" w14:algn="ctr">
+            <w14:noFill/>
+            <w14:prstDash w14:val="solid"/>
+            <w14:round/>
+          </w14:textOutline>
+        </w:rPr>
+        <w:t>used :</w:t>
+      </w:r>
+      <w:proofErr w:type="gramEnd"/>
+      <w:r>
+        <w:rPr>
+          <w:sz w:val="24"/>
+          <w:szCs w:val="24"/>
+          <w14:textOutline w14:w="0" w14:cap="flat" w14:cmpd="sng" w14:algn="ctr">
+            <w14:noFill/>
+            <w14:prstDash w14:val="solid"/>
+            <w14:round/>
+          </w14:textOutline>
+        </w:rPr>
+        <w:t xml:space="preserve"> </w:t>
+      </w:r>
+      <w:proofErr w:type="spellStart"/>
+      <w:r>
+        <w:rPr>
+          <w:sz w:val="24"/>
+          <w:szCs w:val="24"/>
+          <w14:textOutline w14:w="0" w14:cap="flat" w14:cmpd="sng" w14:algn="ctr">
+            <w14:noFill/>
+            <w14:prstDash w14:val="solid"/>
+            <w14:round/>
+          </w14:textOutline>
+        </w:rPr>
+        <w:t>Bcryert</w:t>
+      </w:r>
+      <w:proofErr w:type="spellEnd"/>
+      <w:r>
+        <w:rPr>
+          <w:sz w:val="24"/>
+          <w:szCs w:val="24"/>
+          <w14:textOutline w14:w="0" w14:cap="flat" w14:cmpd="sng" w14:algn="ctr">
+            <w14:noFill/>
+            <w14:prstDash w14:val="solid"/>
+            <w14:round/>
+          </w14:textOutline>
+        </w:rPr>
+        <w:t xml:space="preserve"> for Hashing and comparing the password , mongoose ODM for designing the schema of the database and interacting with it, JWD for signing token for the user and admin when they sign in and validating that token</w:t>
+      </w:r>
+    </w:p>
+    <w:p>
+      <w:pPr>
+        <w:rPr>
+          <w:sz w:val="24"/>
+          <w:szCs w:val="24"/>
+          <w14:textOutline w14:w="0" w14:cap="flat" w14:cmpd="sng" w14:algn="ctr">
+            <w14:noFill/>
+            <w14:prstDash w14:val="solid"/>
+            <w14:round/>
+          </w14:textOutline>
+        </w:rPr>
+      </w:pPr>
+      <w:r>
+        <w:rPr>
+          <w:sz w:val="24"/>
+          <w:szCs w:val="24"/>
+          <w14:textOutline w14:w="0" w14:cap="flat" w14:cmpd="sng" w14:algn="ctr">
+            <w14:noFill/>
+            <w14:prstDash w14:val="solid"/>
+            <w14:round/>
+          </w14:textOutline>
+        </w:rPr>
+        <w:t>Bootstrap for styling the components.</w:t>
+      </w:r>
+    </w:p>
+    <w:p>
+      <w:pPr>
+        <w:rPr>
+          <w:sz w:val="24"/>
+          <w:szCs w:val="24"/>
+          <w14:textOutline w14:w="0" w14:cap="flat" w14:cmpd="sng" w14:algn="ctr">
+            <w14:noFill/>
+            <w14:prstDash w14:val="solid"/>
+            <w14:round/>
+          </w14:textOutline>
+        </w:rPr>
+      </w:pPr>
+      <w:proofErr w:type="spellStart"/>
+      <w:r>
+        <w:rPr>
+          <w:sz w:val="24"/>
+          <w:szCs w:val="24"/>
+          <w14:textOutline w14:w="0" w14:cap="flat" w14:cmpd="sng" w14:algn="ctr">
+            <w14:noFill/>
+            <w14:prstDash w14:val="solid"/>
+            <w14:round/>
+          </w14:textOutline>
+        </w:rPr>
+        <w:t>OMDb</w:t>
+      </w:r>
+      <w:proofErr w:type="spellEnd"/>
+      <w:r>
+        <w:rPr>
+          <w:sz w:val="24"/>
+          <w:szCs w:val="24"/>
+          <w14:textOutline w14:w="0" w14:cap="flat" w14:cmpd="sng" w14:algn="ctr">
+            <w14:noFill/>
+            <w14:prstDash w14:val="solid"/>
+            <w14:round/>
+          </w14:textOutline>
+        </w:rPr>
+        <w:t xml:space="preserve"> </w:t>
+      </w:r>
+      <w:proofErr w:type="spellStart"/>
+      <w:proofErr w:type="gramStart"/>
+      <w:r>
+        <w:rPr>
+          <w:sz w:val="24"/>
+          <w:szCs w:val="24"/>
+          <w14:textOutline w14:w="0" w14:cap="flat" w14:cmpd="sng" w14:algn="ctr">
+            <w14:noFill/>
+            <w14:prstDash w14:val="solid"/>
+            <w14:round/>
+          </w14:textOutline>
+        </w:rPr>
+        <w:t>API</w:t>
+      </w:r>
+      <w:r>
+        <w:rPr>
+          <w:sz w:val="24"/>
+          <w:szCs w:val="24"/>
+          <w14:textOutline w14:w="0" w14:cap="flat" w14:cmpd="sng" w14:algn="ctr">
+            <w14:noFill/>
+            <w14:prstDash w14:val="solid"/>
+            <w14:round/>
+          </w14:textOutline>
+        </w:rPr>
+        <w:t>,and</w:t>
+      </w:r>
+      <w:proofErr w:type="spellEnd"/>
+      <w:proofErr w:type="gramEnd"/>
+      <w:r>
+        <w:rPr>
+          <w:sz w:val="24"/>
+          <w:szCs w:val="24"/>
+          <w14:textOutline w14:w="0" w14:cap="flat" w14:cmpd="sng" w14:algn="ctr">
+            <w14:noFill/>
+            <w14:prstDash w14:val="solid"/>
+            <w14:round/>
+          </w14:textOutline>
+        </w:rPr>
+        <w:t xml:space="preserve"> movie trailer </w:t>
+      </w:r>
+      <w:r>
+        <w:rPr>
+          <w:sz w:val="24"/>
+          <w:szCs w:val="24"/>
+          <w14:textOutline w14:w="0" w14:cap="flat" w14:cmpd="sng" w14:algn="ctr">
+            <w14:noFill/>
+            <w14:prstDash w14:val="solid"/>
+            <w14:round/>
+          </w14:textOutline>
+        </w:rPr>
+        <w:t>API</w:t>
+      </w:r>
+      <w:r>
+        <w:rPr>
+          <w:sz w:val="24"/>
+          <w:szCs w:val="24"/>
+          <w14:textOutline w14:w="0" w14:cap="flat" w14:cmpd="sng" w14:algn="ctr">
+            <w14:noFill/>
+            <w14:prstDash w14:val="solid"/>
+            <w14:round/>
+          </w14:textOutline>
+        </w:rPr>
+        <w:t xml:space="preserve">  for fetching the data related to each movie</w:t>
+      </w:r>
+    </w:p>
+    <w:p>
+      <w:pPr>
+        <w:rPr>
+          <w:sz w:val="24"/>
+          <w:szCs w:val="24"/>
+          <w14:textOutline w14:w="0" w14:cap="flat" w14:cmpd="sng" w14:algn="ctr">
+            <w14:noFill/>
+            <w14:prstDash w14:val="solid"/>
+            <w14:round/>
+          </w14:textOutline>
+        </w:rPr>
+      </w:pPr>
+      <w:r>
+        <w:rPr>
+          <w:sz w:val="24"/>
+          <w:szCs w:val="24"/>
+          <w14:textOutline w14:w="0" w14:cap="flat" w14:cmpd="sng" w14:algn="ctr">
+            <w14:noFill/>
+            <w14:prstDash w14:val="solid"/>
+            <w14:round/>
+          </w14:textOutline>
+        </w:rPr>
+        <w:t xml:space="preserve">And others, </w:t>
+      </w:r>
+      <w:r>
+        <w:rPr>
+          <w:sz w:val="24"/>
+          <w:szCs w:val="24"/>
+          <w14:textOutline w14:w="0" w14:cap="flat" w14:cmpd="sng" w14:algn="ctr">
+            <w14:noFill/>
+            <w14:prstDash w14:val="solid"/>
+            <w14:round/>
+          </w14:textOutline>
+        </w:rPr>
+        <w:t>etc.</w:t>
+      </w:r>
+      <w:r>
+        <w:rPr>
+          <w:sz w:val="24"/>
+          <w:szCs w:val="24"/>
+          <w14:textOutline w14:w="0" w14:cap="flat" w14:cmpd="sng" w14:algn="ctr">
+            <w14:noFill/>
+            <w14:prstDash w14:val="solid"/>
+            <w14:round/>
+          </w14:textOutline>
+        </w:rPr>
+        <w:t>…</w:t>
+      </w:r>
+    </w:p>
     <w:p>
       <w:pPr>
         <w:jc w:val="center"/>
-      </w:pPr>
+        <w:rPr>
+          <w:rFonts w:asciiTheme="majorHAnsi" w:eastAsiaTheme="majorEastAsia" w:hAnsiTheme="majorHAnsi" w:cstheme="majorBidi"/>
+          <w:color w:val="2F5496" w:themeColor="accent1" w:themeShade="BF"/>
+          <w:sz w:val="48"/>
+          <w:szCs w:val="48"/>
+          <w14:shadow w14:blurRad="60007" w14:dist="0" w14:dir="1500000" w14:sx="100000" w14:sy="-30000" w14:kx="800400" w14:ky="0" w14:algn="bl">
+            <w14:srgbClr w14:val="000000">
+              <w14:alpha w14:val="80000"/>
+            </w14:srgbClr>
+          </w14:shadow>
+          <w14:reflection w14:blurRad="6350" w14:stA="53000" w14:stPos="0" w14:endA="300" w14:endPos="35500" w14:dist="0" w14:dir="5400000" w14:fadeDir="5400000" w14:sx="100000" w14:sy="-90000" w14:kx="0" w14:ky="0" w14:algn="bl"/>
+          <w14:textOutline w14:w="0" w14:cap="flat" w14:cmpd="sng" w14:algn="ctr">
+            <w14:noFill/>
+            <w14:prstDash w14:val="solid"/>
+            <w14:round/>
+          </w14:textOutline>
+          <w14:textFill>
+            <w14:gradFill>
+              <w14:gsLst>
+                <w14:gs w14:pos="0">
+                  <w14:schemeClr w14:val="accent5">
+                    <w14:lumMod w14:val="50000"/>
+                  </w14:schemeClr>
+                </w14:gs>
+                <w14:gs w14:pos="50000">
+                  <w14:schemeClr w14:val="accent5"/>
+                </w14:gs>
+                <w14:gs w14:pos="100000">
+                  <w14:schemeClr w14:val="accent5">
+                    <w14:lumMod w14:val="60000"/>
+                    <w14:lumOff w14:val="40000"/>
+                  </w14:schemeClr>
+                </w14:gs>
+              </w14:gsLst>
+              <w14:lin w14:ang="5400000" w14:scaled="0"/>
+            </w14:gradFill>
+          </w14:textFill>
+        </w:rPr>
+      </w:pPr>
+      <w:r>
+        <w:rPr>
+          <w:rFonts w:asciiTheme="majorHAnsi" w:eastAsiaTheme="majorEastAsia" w:hAnsiTheme="majorHAnsi" w:cstheme="majorBidi"/>
+          <w:color w:val="2F5496" w:themeColor="accent1" w:themeShade="BF"/>
+          <w:sz w:val="48"/>
+          <w:szCs w:val="48"/>
+          <w14:shadow w14:blurRad="60007" w14:dist="0" w14:dir="1500000" w14:sx="100000" w14:sy="-30000" w14:kx="800400" w14:ky="0" w14:algn="bl">
+            <w14:srgbClr w14:val="000000">
+              <w14:alpha w14:val="80000"/>
+            </w14:srgbClr>
+          </w14:shadow>
+          <w14:reflection w14:blurRad="6350" w14:stA="53000" w14:stPos="0" w14:endA="300" w14:endPos="35500" w14:dist="0" w14:dir="5400000" w14:fadeDir="5400000" w14:sx="100000" w14:sy="-90000" w14:kx="0" w14:ky="0" w14:algn="bl"/>
+          <w14:textOutline w14:w="0" w14:cap="flat" w14:cmpd="sng" w14:algn="ctr">
+            <w14:noFill/>
+            <w14:prstDash w14:val="solid"/>
+            <w14:round/>
+          </w14:textOutline>
+          <w14:textFill>
+            <w14:gradFill>
+              <w14:gsLst>
+                <w14:gs w14:pos="0">
+                  <w14:schemeClr w14:val="accent5">
+                    <w14:lumMod w14:val="50000"/>
+                  </w14:schemeClr>
+                </w14:gs>
+                <w14:gs w14:pos="50000">
+                  <w14:schemeClr w14:val="accent5"/>
+                </w14:gs>
+                <w14:gs w14:pos="100000">
+                  <w14:schemeClr w14:val="accent5">
+                    <w14:lumMod w14:val="60000"/>
+                    <w14:lumOff w14:val="40000"/>
+                  </w14:schemeClr>
+                </w14:gs>
+              </w14:gsLst>
+              <w14:lin w14:ang="5400000" w14:scaled="0"/>
+            </w14:gradFill>
+          </w14:textFill>
+        </w:rPr>
+        <w:lastRenderedPageBreak/>
+        <w:t>W</w:t>
+      </w:r>
+      <w:r>
+        <w:rPr>
+          <w:rFonts w:asciiTheme="majorHAnsi" w:eastAsiaTheme="majorEastAsia" w:hAnsiTheme="majorHAnsi" w:cstheme="majorBidi"/>
+          <w:color w:val="2F5496" w:themeColor="accent1" w:themeShade="BF"/>
+          <w:sz w:val="48"/>
+          <w:szCs w:val="48"/>
+          <w14:shadow w14:blurRad="60007" w14:dist="0" w14:dir="1500000" w14:sx="100000" w14:sy="-30000" w14:kx="800400" w14:ky="0" w14:algn="bl">
+            <w14:srgbClr w14:val="000000">
+              <w14:alpha w14:val="80000"/>
+            </w14:srgbClr>
+          </w14:shadow>
+          <w14:reflection w14:blurRad="6350" w14:stA="53000" w14:stPos="0" w14:endA="300" w14:endPos="35500" w14:dist="0" w14:dir="5400000" w14:fadeDir="5400000" w14:sx="100000" w14:sy="-90000" w14:kx="0" w14:ky="0" w14:algn="bl"/>
+          <w14:textOutline w14:w="0" w14:cap="flat" w14:cmpd="sng" w14:algn="ctr">
+            <w14:noFill/>
+            <w14:prstDash w14:val="solid"/>
+            <w14:round/>
+          </w14:textOutline>
+          <w14:textFill>
+            <w14:gradFill>
+              <w14:gsLst>
+                <w14:gs w14:pos="0">
+                  <w14:schemeClr w14:val="accent5">
+                    <w14:lumMod w14:val="50000"/>
+                  </w14:schemeClr>
+                </w14:gs>
+                <w14:gs w14:pos="50000">
+                  <w14:schemeClr w14:val="accent5"/>
+                </w14:gs>
+                <w14:gs w14:pos="100000">
+                  <w14:schemeClr w14:val="accent5">
+                    <w14:lumMod w14:val="60000"/>
+                    <w14:lumOff w14:val="40000"/>
+                  </w14:schemeClr>
+                </w14:gs>
+              </w14:gsLst>
+              <w14:lin w14:ang="5400000" w14:scaled="0"/>
+            </w14:gradFill>
+          </w14:textFill>
+        </w:rPr>
+        <w:t>ork distribution</w:t>
+      </w:r>
+    </w:p>
+    <w:p>
+      <w:pPr>
+        <w:rPr>
+          <w:sz w:val="24"/>
+          <w:szCs w:val="24"/>
+        </w:rPr>
+      </w:pPr>
+      <w:r>
+        <w:rPr>
+          <w:sz w:val="24"/>
+          <w:szCs w:val="24"/>
+        </w:rPr>
+        <w:t xml:space="preserve">For the server-side work, its mostly done by Abobker especially: Database Design and implementation </w:t>
+      </w:r>
+    </w:p>
+    <w:p>
+      <w:pPr>
+        <w:rPr>
+          <w:sz w:val="24"/>
+          <w:szCs w:val="24"/>
+        </w:rPr>
+      </w:pPr>
+      <w:r>
+        <w:rPr>
+          <w:sz w:val="24"/>
+          <w:szCs w:val="24"/>
+        </w:rPr>
+        <w:t>Database, Routes, Controllers</w:t>
+      </w:r>
+      <w:r>
+        <w:rPr>
+          <w:sz w:val="24"/>
+          <w:szCs w:val="24"/>
+        </w:rPr>
+        <w:t xml:space="preserve">, </w:t>
+      </w:r>
+      <w:r>
+        <w:rPr>
+          <w:sz w:val="24"/>
+          <w:szCs w:val="24"/>
+        </w:rPr>
+        <w:t>etc...</w:t>
+      </w:r>
+      <w:r>
+        <w:rPr>
+          <w:sz w:val="24"/>
+          <w:szCs w:val="24"/>
+        </w:rPr>
+        <w:t xml:space="preserve"> </w:t>
+      </w:r>
+    </w:p>
+    <w:p>
+      <w:pPr>
+        <w:rPr>
+          <w:sz w:val="24"/>
+          <w:szCs w:val="24"/>
+        </w:rPr>
+      </w:pPr>
+      <w:r>
+        <w:rPr>
+          <w:sz w:val="24"/>
+          <w:szCs w:val="24"/>
+        </w:rPr>
+        <w:t xml:space="preserve">Also Mohamed fared and </w:t>
+      </w:r>
+      <w:proofErr w:type="spellStart"/>
+      <w:r>
+        <w:rPr>
+          <w:sz w:val="24"/>
+          <w:szCs w:val="24"/>
+        </w:rPr>
+        <w:t>ali</w:t>
+      </w:r>
+      <w:proofErr w:type="spellEnd"/>
+      <w:r>
+        <w:rPr>
+          <w:sz w:val="24"/>
+          <w:szCs w:val="24"/>
+        </w:rPr>
+        <w:t xml:space="preserve"> </w:t>
+      </w:r>
+      <w:proofErr w:type="spellStart"/>
+      <w:r>
+        <w:rPr>
+          <w:sz w:val="24"/>
+          <w:szCs w:val="24"/>
+        </w:rPr>
+        <w:t>jalal</w:t>
+      </w:r>
+      <w:proofErr w:type="spellEnd"/>
+      <w:r>
+        <w:rPr>
+          <w:sz w:val="24"/>
+          <w:szCs w:val="24"/>
+        </w:rPr>
+        <w:t xml:space="preserve"> helped by building some controller functions</w:t>
+      </w:r>
+    </w:p>
+    <w:p>
+      <w:pPr>
+        <w:rPr>
+          <w:sz w:val="24"/>
+          <w:szCs w:val="24"/>
+        </w:rPr>
+      </w:pPr>
+      <w:r>
+        <w:rPr>
+          <w:sz w:val="24"/>
+          <w:szCs w:val="24"/>
+        </w:rPr>
+        <w:t xml:space="preserve">For the front-end its was built entirely by </w:t>
+      </w:r>
+      <w:proofErr w:type="spellStart"/>
+      <w:r>
+        <w:rPr>
+          <w:sz w:val="24"/>
+          <w:szCs w:val="24"/>
+        </w:rPr>
+        <w:t>Essam</w:t>
+      </w:r>
+      <w:proofErr w:type="spellEnd"/>
+      <w:r>
+        <w:rPr>
+          <w:sz w:val="24"/>
+          <w:szCs w:val="24"/>
+        </w:rPr>
+        <w:t xml:space="preserve"> and Ali Jalal, Mohamed fared also helped build a good portion of the controllers </w:t>
+      </w:r>
+    </w:p>
+    <w:p>
+      <w:pPr>
+        <w:rPr>
+          <w:sz w:val="24"/>
+          <w:szCs w:val="24"/>
+        </w:rPr>
+      </w:pPr>
+      <w:r>
+        <w:rPr>
+          <w:sz w:val="24"/>
+          <w:szCs w:val="24"/>
+        </w:rPr>
+        <w:t xml:space="preserve">For the design </w:t>
+      </w:r>
+      <w:r>
+        <w:rPr>
+          <w:sz w:val="24"/>
+          <w:szCs w:val="24"/>
+        </w:rPr>
+        <w:t xml:space="preserve">and the styling, Ali Jalal played a </w:t>
+      </w:r>
+      <w:r>
+        <w:rPr>
+          <w:sz w:val="24"/>
+          <w:szCs w:val="24"/>
+        </w:rPr>
+        <w:t>tremendous</w:t>
+      </w:r>
+      <w:r>
+        <w:rPr>
+          <w:sz w:val="24"/>
+          <w:szCs w:val="24"/>
+        </w:rPr>
+        <w:t xml:space="preserve"> role.</w:t>
+      </w:r>
+    </w:p>
+    <w:p>
+      <w:pPr>
+        <w:rPr>
+          <w:sz w:val="24"/>
+          <w:szCs w:val="24"/>
+        </w:rPr>
+      </w:pPr>
+      <w:r>
+        <w:rPr>
+          <w:sz w:val="24"/>
+          <w:szCs w:val="24"/>
+        </w:rPr>
+        <w:t>Over</w:t>
+      </w:r>
+      <w:r>
+        <w:rPr>
+          <w:sz w:val="24"/>
+          <w:szCs w:val="24"/>
+        </w:rPr>
+        <w:t>-</w:t>
+      </w:r>
+      <w:r>
+        <w:rPr>
+          <w:sz w:val="24"/>
+          <w:szCs w:val="24"/>
+        </w:rPr>
+        <w:t xml:space="preserve">All Everyone played a </w:t>
+      </w:r>
+      <w:r>
+        <w:rPr>
+          <w:sz w:val="24"/>
+          <w:szCs w:val="24"/>
+        </w:rPr>
+        <w:t>crucial</w:t>
+      </w:r>
+      <w:r>
+        <w:rPr>
+          <w:sz w:val="24"/>
+          <w:szCs w:val="24"/>
+        </w:rPr>
+        <w:t xml:space="preserve"> Role in making this Project Look and Word Beautiful  </w:t>
+      </w:r>
+    </w:p>
+    <w:p>
+      <w:pPr>
+        <w:jc w:val="center"/>
+        <w:rPr>
+          <w:rFonts w:asciiTheme="majorHAnsi" w:eastAsiaTheme="majorEastAsia" w:hAnsiTheme="majorHAnsi" w:cstheme="majorBidi"/>
+          <w:color w:val="2F5496" w:themeColor="accent1" w:themeShade="BF"/>
+          <w:sz w:val="48"/>
+          <w:szCs w:val="48"/>
+          <w14:shadow w14:blurRad="60007" w14:dist="0" w14:dir="1500000" w14:sx="100000" w14:sy="-30000" w14:kx="800400" w14:ky="0" w14:algn="bl">
+            <w14:srgbClr w14:val="000000">
+              <w14:alpha w14:val="80000"/>
+            </w14:srgbClr>
+          </w14:shadow>
+          <w14:reflection w14:blurRad="6350" w14:stA="53000" w14:stPos="0" w14:endA="300" w14:endPos="35500" w14:dist="0" w14:dir="5400000" w14:fadeDir="5400000" w14:sx="100000" w14:sy="-90000" w14:kx="0" w14:ky="0" w14:algn="bl"/>
+          <w14:textOutline w14:w="0" w14:cap="flat" w14:cmpd="sng" w14:algn="ctr">
+            <w14:noFill/>
+            <w14:prstDash w14:val="solid"/>
+            <w14:round/>
+          </w14:textOutline>
+          <w14:textFill>
+            <w14:gradFill>
+              <w14:gsLst>
+                <w14:gs w14:pos="0">
+                  <w14:schemeClr w14:val="accent5">
+                    <w14:lumMod w14:val="50000"/>
+                  </w14:schemeClr>
+                </w14:gs>
+                <w14:gs w14:pos="50000">
+                  <w14:schemeClr w14:val="accent5"/>
+                </w14:gs>
+                <w14:gs w14:pos="100000">
+                  <w14:schemeClr w14:val="accent5">
+                    <w14:lumMod w14:val="60000"/>
+                    <w14:lumOff w14:val="40000"/>
+                  </w14:schemeClr>
+                </w14:gs>
+              </w14:gsLst>
+              <w14:lin w14:ang="5400000" w14:scaled="0"/>
+            </w14:gradFill>
+          </w14:textFill>
+        </w:rPr>
+      </w:pPr>
+      <w:r>
+        <w:rPr>
+          <w:rFonts w:asciiTheme="majorHAnsi" w:eastAsiaTheme="majorEastAsia" w:hAnsiTheme="majorHAnsi" w:cstheme="majorBidi"/>
+          <w:color w:val="2F5496" w:themeColor="accent1" w:themeShade="BF"/>
+          <w:sz w:val="48"/>
+          <w:szCs w:val="48"/>
+          <w14:shadow w14:blurRad="60007" w14:dist="0" w14:dir="1500000" w14:sx="100000" w14:sy="-30000" w14:kx="800400" w14:ky="0" w14:algn="bl">
+            <w14:srgbClr w14:val="000000">
+              <w14:alpha w14:val="80000"/>
+            </w14:srgbClr>
+          </w14:shadow>
+          <w14:reflection w14:blurRad="6350" w14:stA="53000" w14:stPos="0" w14:endA="300" w14:endPos="35500" w14:dist="0" w14:dir="5400000" w14:fadeDir="5400000" w14:sx="100000" w14:sy="-90000" w14:kx="0" w14:ky="0" w14:algn="bl"/>
+          <w14:textOutline w14:w="0" w14:cap="flat" w14:cmpd="sng" w14:algn="ctr">
+            <w14:noFill/>
+            <w14:prstDash w14:val="solid"/>
+            <w14:round/>
+          </w14:textOutline>
+          <w14:textFill>
+            <w14:gradFill>
+              <w14:gsLst>
+                <w14:gs w14:pos="0">
+                  <w14:schemeClr w14:val="accent5">
+                    <w14:lumMod w14:val="50000"/>
+                  </w14:schemeClr>
+                </w14:gs>
+                <w14:gs w14:pos="50000">
+                  <w14:schemeClr w14:val="accent5"/>
+                </w14:gs>
+                <w14:gs w14:pos="100000">
+                  <w14:schemeClr w14:val="accent5">
+                    <w14:lumMod w14:val="60000"/>
+                    <w14:lumOff w14:val="40000"/>
+                  </w14:schemeClr>
+                </w14:gs>
+              </w14:gsLst>
+              <w14:lin w14:ang="5400000" w14:scaled="0"/>
+            </w14:gradFill>
+          </w14:textFill>
+        </w:rPr>
+        <w:t>Database Design</w:t>
+      </w:r>
+    </w:p>
+    <w:p>
+      <w:r>
+        <w:object w:dxaOrig="17100" w:dyaOrig="12625" w14:anchorId="35E77D1B">
+          <v:shapetype id="_x0000_t75" coordsize="21600,21600" o:spt="75" o:preferrelative="t" path="m@4@5l@4@11@9@11@9@5xe" filled="f" stroked="f">
+            <v:stroke joinstyle="miter"/>
+            <v:formulas>
+              <v:f eqn="if lineDrawn pixelLineWidth 0"/>
+              <v:f eqn="sum @0 1 0"/>
+              <v:f eqn="sum 0 0 @1"/>
+              <v:f eqn="prod @2 1 2"/>
+              <v:f eqn="prod @3 21600 pixelWidth"/>
+              <v:f eqn="prod @3 21600 pixelHeight"/>
+              <v:f eqn="sum @0 0 1"/>
+              <v:f eqn="prod @6 1 2"/>
+              <v:f eqn="prod @7 21600 pixelWidth"/>
+              <v:f eqn="sum @8 21600 0"/>
+              <v:f eqn="prod @7 21600 pixelHeight"/>
+              <v:f eqn="sum @10 21600 0"/>
+            </v:formulas>
+            <v:path o:extrusionok="f" gradientshapeok="t" o:connecttype="rect"/>
+            <o:lock v:ext="edit" aspectratio="t"/>
+          </v:shapetype>
+          <v:shape id="_x0000_i1045" type="#_x0000_t75" style="width:503.6pt;height:371.8pt" o:ole="">
+            <v:imagedata r:id="rId11" o:title=""/>
+          </v:shape>
+          <o:OLEObject Type="Embed" ProgID="Visio.Drawing.15" ShapeID="_x0000_i1045" DrawAspect="Content" ObjectID="_1640292020" r:id="rId12"/>
+        </w:object>
+      </w:r>
     </w:p>
     <w:p/>
     <w:p/>
-    <w:p/>
-    <w:p/>
-    <w:p/>
+    <w:p>
+      <w:pPr>
+        <w:jc w:val="center"/>
+      </w:pPr>
+      <w:bookmarkStart w:id="0" w:name="_GoBack"/>
+      <w:bookmarkEnd w:id="0"/>
+    </w:p>
     <w:p>
       <w:pPr>
         <w:rPr>
@@ -2836,8 +3469,16 @@
         </w:rPr>
       </w:pPr>
     </w:p>
+    <w:p>
+      <w:pPr>
+        <w:rPr>
+          <w:sz w:val="28"/>
+          <w:szCs w:val="28"/>
+        </w:rPr>
+      </w:pPr>
+    </w:p>
     <w:sectPr>
-      <w:headerReference w:type="default" r:id="rId11"/>
+      <w:headerReference w:type="default" r:id="rId13"/>
       <w:pgSz w:w="12240" w:h="15840"/>
       <w:pgMar w:top="1440" w:right="1080" w:bottom="1440" w:left="1080" w:header="720" w:footer="720" w:gutter="0"/>
       <w:pgBorders w:offsetFrom="page">
@@ -3709,6 +4350,29 @@
       <w:szCs w:val="32"/>
     </w:rPr>
   </w:style>
+  <w:style w:type="paragraph" w:styleId="Heading3">
+    <w:name w:val="heading 3"/>
+    <w:basedOn w:val="Normal"/>
+    <w:next w:val="Normal"/>
+    <w:link w:val="Heading3Char"/>
+    <w:uiPriority w:val="9"/>
+    <w:semiHidden/>
+    <w:unhideWhenUsed/>
+    <w:qFormat/>
+    <w:rsid w:val="00CD19F2"/>
+    <w:pPr>
+      <w:keepNext/>
+      <w:keepLines/>
+      <w:spacing w:before="40" w:after="0"/>
+      <w:outlineLvl w:val="2"/>
+    </w:pPr>
+    <w:rPr>
+      <w:rFonts w:asciiTheme="majorHAnsi" w:eastAsiaTheme="majorEastAsia" w:hAnsiTheme="majorHAnsi" w:cstheme="majorBidi"/>
+      <w:color w:val="1F3763" w:themeColor="accent1" w:themeShade="7F"/>
+      <w:sz w:val="24"/>
+      <w:szCs w:val="24"/>
+    </w:rPr>
+  </w:style>
   <w:style w:type="character" w:default="1" w:styleId="DefaultParagraphFont">
     <w:name w:val="Default Paragraph Font"/>
     <w:uiPriority w:val="1"/>
@@ -3969,6 +4633,20 @@
       <w:rFonts w:eastAsiaTheme="minorEastAsia"/>
     </w:rPr>
   </w:style>
+  <w:style w:type="character" w:customStyle="1" w:styleId="Heading3Char">
+    <w:name w:val="Heading 3 Char"/>
+    <w:basedOn w:val="DefaultParagraphFont"/>
+    <w:link w:val="Heading3"/>
+    <w:uiPriority w:val="9"/>
+    <w:semiHidden/>
+    <w:rsid w:val="00CD19F2"/>
+    <w:rPr>
+      <w:rFonts w:asciiTheme="majorHAnsi" w:eastAsiaTheme="majorEastAsia" w:hAnsiTheme="majorHAnsi" w:cstheme="majorBidi"/>
+      <w:color w:val="1F3763" w:themeColor="accent1" w:themeShade="7F"/>
+      <w:sz w:val="24"/>
+      <w:szCs w:val="24"/>
+    </w:rPr>
+  </w:style>
 </w:styles>
 </file>
 
@@ -4057,7 +4735,7 @@
     <w:charset w:val="00"/>
     <w:family w:val="roman"/>
     <w:pitch w:val="variable"/>
-    <w:sig w:usb0="E0002AFF" w:usb1="C0007843" w:usb2="00000009" w:usb3="00000000" w:csb0="000001FF" w:csb1="00000000"/>
+    <w:sig w:usb0="E0002EFF" w:usb1="C000785B" w:usb2="00000009" w:usb3="00000000" w:csb0="000001FF" w:csb1="00000000"/>
   </w:font>
   <w:font w:name="Courier New">
     <w:panose1 w:val="02070309020205020404"/>
@@ -4078,21 +4756,21 @@
     <w:charset w:val="00"/>
     <w:family w:val="swiss"/>
     <w:pitch w:val="variable"/>
-    <w:sig w:usb0="A0002AEF" w:usb1="4000207B" w:usb2="00000000" w:usb3="00000000" w:csb0="000001FF" w:csb1="00000000"/>
+    <w:sig w:usb0="E4002EFF" w:usb1="C000247B" w:usb2="00000009" w:usb3="00000000" w:csb0="000001FF" w:csb1="00000000"/>
   </w:font>
   <w:font w:name="Arial">
     <w:panose1 w:val="020B0604020202020204"/>
     <w:charset w:val="00"/>
     <w:family w:val="swiss"/>
     <w:pitch w:val="variable"/>
-    <w:sig w:usb0="E0002AFF" w:usb1="C0007843" w:usb2="00000009" w:usb3="00000000" w:csb0="000001FF" w:csb1="00000000"/>
+    <w:sig w:usb0="E0002EFF" w:usb1="C000785B" w:usb2="00000009" w:usb3="00000000" w:csb0="000001FF" w:csb1="00000000"/>
   </w:font>
   <w:font w:name="Calibri Light">
     <w:panose1 w:val="020F0302020204030204"/>
     <w:charset w:val="00"/>
     <w:family w:val="swiss"/>
     <w:pitch w:val="variable"/>
-    <w:sig w:usb0="A0002AEF" w:usb1="4000207B" w:usb2="00000000" w:usb3="00000000" w:csb0="000001FF" w:csb1="00000000"/>
+    <w:sig w:usb0="E4002EFF" w:usb1="C000247B" w:usb2="00000009" w:usb3="00000000" w:csb0="000001FF" w:csb1="00000000"/>
   </w:font>
   <w:font w:name="Showcard Gothic">
     <w:panose1 w:val="04020904020102020604"/>
@@ -4137,6 +4815,7 @@
     <w:rsid w:val="003660FB"/>
     <w:rsid w:val="00373E1A"/>
     <w:rsid w:val="005853BA"/>
+    <w:rsid w:val="0068057B"/>
     <w:rsid w:val="006A19CE"/>
     <w:rsid w:val="009A3734"/>
     <w:rsid w:val="00CE6D00"/>
@@ -4926,7 +5605,7 @@
 </file>
 
 <file path=customXml/itemProps2.xml><?xml version="1.0" encoding="utf-8"?>
-<ds:datastoreItem xmlns:ds="http://schemas.openxmlformats.org/officeDocument/2006/customXml" ds:itemID="{58AFA0EC-7ABF-43AF-975A-629C36A006A2}">
+<ds:datastoreItem xmlns:ds="http://schemas.openxmlformats.org/officeDocument/2006/customXml" ds:itemID="{028DF640-E1A3-4BF2-B5E3-71A5B6F2BDE0}">
   <ds:schemaRefs>
     <ds:schemaRef ds:uri="http://schemas.openxmlformats.org/officeDocument/2006/bibliography"/>
   </ds:schemaRefs>

</xml_diff>